<commit_message>
Completo - Falta Revisar e Falta AVL
</commit_message>
<xml_diff>
--- a/Trabalho 2/Relatorio e Dados/Relatório do Trabalho 2 - ED2.docx
+++ b/Trabalho 2/Relatorio e Dados/Relatório do Trabalho 2 - ED2.docx
@@ -21,13 +21,8 @@
         </w:rPr>
       </w:pPr>
       <w:r>
-        <w:t xml:space="preserve">Diogo </w:t>
-      </w:r>
-      <w:proofErr w:type="spellStart"/>
-      <w:r>
-        <w:t>Destefano</w:t>
-      </w:r>
-      <w:proofErr w:type="spellEnd"/>
+        <w:t>Diogo Destefano</w:t>
+      </w:r>
     </w:p>
     <w:p>
       <w:pPr>
@@ -37,13 +32,8 @@
         </w:rPr>
       </w:pPr>
       <w:r>
-        <w:t xml:space="preserve">Pedro </w:t>
-      </w:r>
-      <w:proofErr w:type="spellStart"/>
-      <w:r>
-        <w:t>Bellotti</w:t>
-      </w:r>
-      <w:proofErr w:type="spellEnd"/>
+        <w:t>Pedro Bellotti</w:t>
+      </w:r>
     </w:p>
     <w:p>
       <w:pPr>
@@ -229,17 +219,8 @@
           <w:sz w:val="28"/>
           <w:szCs w:val="28"/>
         </w:rPr>
-        <w:t xml:space="preserve">Busca de </w:t>
-      </w:r>
-      <w:proofErr w:type="spellStart"/>
-      <w:r>
-        <w:rPr>
-          <w:sz w:val="28"/>
-          <w:szCs w:val="28"/>
-        </w:rPr>
-        <w:t>Tweet</w:t>
-      </w:r>
-      <w:proofErr w:type="spellEnd"/>
+        <w:t>Busca de Tweet</w:t>
+      </w:r>
     </w:p>
     <w:p>
       <w:pPr>
@@ -265,7 +246,6 @@
         </w:rPr>
         <w:t xml:space="preserve">Árvores </w:t>
       </w:r>
-      <w:proofErr w:type="spellStart"/>
       <w:r>
         <w:rPr>
           <w:sz w:val="28"/>
@@ -273,7 +253,6 @@
         </w:rPr>
         <w:t>Splay</w:t>
       </w:r>
-      <w:proofErr w:type="spellEnd"/>
     </w:p>
     <w:p>
       <w:pPr>
@@ -641,7 +620,14 @@
           <w:sz w:val="28"/>
           <w:szCs w:val="28"/>
         </w:rPr>
-        <w:t>.................................................................................................... 05</w:t>
+        <w:t>..........................................................................................</w:t>
+      </w:r>
+      <w:r>
+        <w:rPr>
+          <w:sz w:val="28"/>
+          <w:szCs w:val="28"/>
+        </w:rPr>
+        <w:t>.......... 04</w:t>
       </w:r>
     </w:p>
     <w:p>
@@ -670,7 +656,14 @@
           <w:sz w:val="28"/>
           <w:szCs w:val="28"/>
         </w:rPr>
-        <w:t>..................................................................................... 21</w:t>
+        <w:t>........................................................</w:t>
+      </w:r>
+      <w:r>
+        <w:rPr>
+          <w:sz w:val="28"/>
+          <w:szCs w:val="28"/>
+        </w:rPr>
+        <w:t>............................. 05</w:t>
       </w:r>
     </w:p>
     <w:p>
@@ -698,8 +691,17 @@
           <w:sz w:val="28"/>
           <w:szCs w:val="28"/>
         </w:rPr>
-        <w:t>..................................................................... 23</w:t>
-      </w:r>
+        <w:t>........................................</w:t>
+      </w:r>
+      <w:r>
+        <w:rPr>
+          <w:sz w:val="28"/>
+          <w:szCs w:val="28"/>
+        </w:rPr>
+        <w:t>............................. 06</w:t>
+      </w:r>
+      <w:bookmarkStart w:id="0" w:name="_GoBack"/>
+      <w:bookmarkEnd w:id="0"/>
     </w:p>
     <w:p>
       <w:pPr>
@@ -1105,23 +1107,7 @@
           <w:sz w:val="28"/>
           <w:szCs w:val="28"/>
         </w:rPr>
-        <w:t xml:space="preserve">A cada iteração de testes (5 iterações para cada conjunto de dados de tamanho variando entre 1000 e 1.000.000) os resultados foram salvos e as estruturas foram </w:t>
-      </w:r>
-      <w:proofErr w:type="spellStart"/>
-      <w:r>
-        <w:rPr>
-          <w:sz w:val="28"/>
-          <w:szCs w:val="28"/>
-        </w:rPr>
-        <w:t>desalocadas</w:t>
-      </w:r>
-      <w:proofErr w:type="spellEnd"/>
-      <w:r>
-        <w:rPr>
-          <w:sz w:val="28"/>
-          <w:szCs w:val="28"/>
-        </w:rPr>
-        <w:t xml:space="preserve">, para que o gasto de memória seja controlado. </w:t>
+        <w:t xml:space="preserve">A cada iteração de testes (5 iterações para cada conjunto de dados de tamanho variando entre 1000 e 1.000.000) os resultados foram salvos e as estruturas foram desalocadas, para que o gasto de memória seja controlado. </w:t>
       </w:r>
       <w:r>
         <w:rPr>
@@ -1493,39 +1479,7 @@
           <w:sz w:val="28"/>
           <w:szCs w:val="28"/>
         </w:rPr>
-        <w:t xml:space="preserve">As tabelas a seguir contém os dados obtidos na Inserção dos </w:t>
-      </w:r>
-      <w:proofErr w:type="spellStart"/>
-      <w:r>
-        <w:rPr>
-          <w:sz w:val="28"/>
-          <w:szCs w:val="28"/>
-        </w:rPr>
-        <w:t>TweetID`s</w:t>
-      </w:r>
-      <w:proofErr w:type="spellEnd"/>
-      <w:r>
-        <w:rPr>
-          <w:sz w:val="28"/>
-          <w:szCs w:val="28"/>
-        </w:rPr>
-        <w:t xml:space="preserve"> em cada tipo diferente de Árvore (B, </w:t>
-      </w:r>
-      <w:proofErr w:type="spellStart"/>
-      <w:r>
-        <w:rPr>
-          <w:sz w:val="28"/>
-          <w:szCs w:val="28"/>
-        </w:rPr>
-        <w:t>Splay</w:t>
-      </w:r>
-      <w:proofErr w:type="spellEnd"/>
-      <w:r>
-        <w:rPr>
-          <w:sz w:val="28"/>
-          <w:szCs w:val="28"/>
-        </w:rPr>
-        <w:t xml:space="preserve"> e Vermelho-Preto). Métricas como Tempo Gasto, Número de Comparações e Cópias de Registo foram utilizadas. Lembrando que tais valores foram</w:t>
+        <w:t>As tabelas a seguir contém os dados obtidos na Inserção dos TweetID`s em cada tipo diferente de Árvore (B, Splay e Vermelho-Preto). Métricas como Tempo Gasto, Número de Comparações e Cópias de Registo foram utilizadas. Lembrando que tais valores foram</w:t>
       </w:r>
       <w:r>
         <w:rPr>
@@ -2088,29 +2042,84 @@
           <w:sz w:val="28"/>
           <w:szCs w:val="28"/>
         </w:rPr>
-        <w:t xml:space="preserve">O número de comparações foi significativamente maior que os outros métodos, porém o número de cópias de registro foi menor que as Árvores B e </w:t>
-      </w:r>
-      <w:proofErr w:type="spellStart"/>
-      <w:r>
-        <w:rPr>
-          <w:sz w:val="28"/>
-          <w:szCs w:val="28"/>
-        </w:rPr>
-        <w:t>Splay</w:t>
-      </w:r>
-      <w:proofErr w:type="spellEnd"/>
-      <w:r>
-        <w:rPr>
-          <w:sz w:val="28"/>
-          <w:szCs w:val="28"/>
-        </w:rPr>
-        <w:t xml:space="preserve"> no pior caso(1.000.000), e maior nos demais conjuntos de dados (entre 1000 e 500.000).</w:t>
-      </w:r>
-    </w:p>
-    <w:p>
-      <w:pPr>
+        <w:t>O número de comparações foi significativamente maior que os outros métodos, porém o número de cópias de registro foi menor que as Árvores B e Splay no pior caso(1.000.000), e maior nos demais conjuntos de dados (entre 1000 e 500.000).</w:t>
+      </w:r>
+      <w:r>
+        <w:rPr>
+          <w:sz w:val="28"/>
+          <w:szCs w:val="28"/>
+        </w:rPr>
+        <w:t xml:space="preserve"> </w:t>
+      </w:r>
+    </w:p>
+    <w:p>
+      <w:pPr>
+        <w:ind w:firstLine="709"/>
         <w:jc w:val="both"/>
         <w:rPr>
+          <w:sz w:val="28"/>
+          <w:szCs w:val="28"/>
+          <w:lang w:val="en-US"/>
+        </w:rPr>
+      </w:pPr>
+      <w:r>
+        <w:rPr>
+          <w:sz w:val="28"/>
+          <w:szCs w:val="28"/>
+        </w:rPr>
+        <w:t xml:space="preserve">Acreditamos que a grande diferença no tempo de </w:t>
+      </w:r>
+      <w:r>
+        <w:rPr>
+          <w:rFonts w:hint="eastAsia"/>
+          <w:sz w:val="28"/>
+          <w:szCs w:val="28"/>
+        </w:rPr>
+        <w:t>execução</w:t>
+      </w:r>
+      <w:r>
+        <w:rPr>
+          <w:sz w:val="28"/>
+          <w:szCs w:val="28"/>
+        </w:rPr>
+        <w:t xml:space="preserve"> se deve ao fato de que a cada </w:t>
+      </w:r>
+      <w:r>
+        <w:rPr>
+          <w:rFonts w:hint="eastAsia"/>
+          <w:sz w:val="28"/>
+          <w:szCs w:val="28"/>
+        </w:rPr>
+        <w:t>inserção</w:t>
+      </w:r>
+      <w:r>
+        <w:rPr>
+          <w:sz w:val="28"/>
+          <w:szCs w:val="28"/>
+        </w:rPr>
+        <w:t xml:space="preserve">, a Árvore deve ser reajustada, as cores de cada nó são verificadas e mudanças pertinentes são feitas, a fim de se adequar aos diversos casos </w:t>
+      </w:r>
+      <w:r>
+        <w:rPr>
+          <w:rFonts w:hint="eastAsia"/>
+          <w:sz w:val="28"/>
+          <w:szCs w:val="28"/>
+        </w:rPr>
+        <w:t>caracter</w:t>
+      </w:r>
+      <w:r>
+        <w:rPr>
+          <w:sz w:val="28"/>
+          <w:szCs w:val="28"/>
+          <w:lang w:val="en-US"/>
+        </w:rPr>
+        <w:t xml:space="preserve">ísticos deste tipo de Árvore. </w:t>
+      </w:r>
+    </w:p>
+    <w:p>
+      <w:pPr>
+        <w:jc w:val="both"/>
+        <w:rPr>
           <w:rFonts w:hint="eastAsia"/>
           <w:sz w:val="28"/>
           <w:szCs w:val="28"/>
@@ -2172,31 +2181,50 @@
         <w:tab/>
       </w:r>
       <w:r>
+        <w:rPr>
+          <w:sz w:val="28"/>
+          <w:szCs w:val="28"/>
+        </w:rPr>
         <w:t xml:space="preserve">Comparado a Árvore Vermelho-Preta, a Árvore B mostrou melhoras significativas no tempo de </w:t>
       </w:r>
       <w:r>
         <w:rPr>
           <w:rFonts w:hint="eastAsia"/>
+          <w:sz w:val="28"/>
+          <w:szCs w:val="28"/>
         </w:rPr>
         <w:t>execução</w:t>
       </w:r>
       <w:r>
+        <w:rPr>
+          <w:sz w:val="28"/>
+          <w:szCs w:val="28"/>
+        </w:rPr>
         <w:t xml:space="preserve"> e em número de comparações, porém, </w:t>
       </w:r>
       <w:r>
+        <w:rPr>
+          <w:sz w:val="28"/>
+          <w:szCs w:val="28"/>
+        </w:rPr>
         <w:t>não houve grande diferença no número de cópias de Registro</w:t>
       </w:r>
-    </w:p>
-    <w:p>
-      <w:pPr>
-        <w:rPr>
-          <w:rFonts w:hint="eastAsia"/>
-          <w:sz w:val="28"/>
-          <w:szCs w:val="28"/>
-        </w:rPr>
-      </w:pPr>
-      <w:bookmarkStart w:id="0" w:name="_GoBack"/>
-      <w:bookmarkEnd w:id="0"/>
+      <w:r>
+        <w:rPr>
+          <w:sz w:val="28"/>
+          <w:szCs w:val="28"/>
+        </w:rPr>
+        <w:t>. O número de comparações e tempo de execução obtiveram um crescimento linear entre os casos analisados, porém o número de cópias de registro obteve aumento cada vez menor a medida que o conjunto de dados aumentou.</w:t>
+      </w:r>
+    </w:p>
+    <w:p>
+      <w:pPr>
+        <w:rPr>
+          <w:rFonts w:hint="eastAsia"/>
+          <w:sz w:val="28"/>
+          <w:szCs w:val="28"/>
+        </w:rPr>
+      </w:pPr>
     </w:p>
     <w:p>
       <w:pPr>
@@ -2229,18 +2257,8 @@
           <w:sz w:val="28"/>
           <w:szCs w:val="28"/>
         </w:rPr>
-        <w:t xml:space="preserve">Árvore </w:t>
-      </w:r>
-      <w:proofErr w:type="spellStart"/>
-      <w:r>
-        <w:rPr>
-          <w:b/>
-          <w:sz w:val="28"/>
-          <w:szCs w:val="28"/>
-        </w:rPr>
-        <w:t>Splay</w:t>
-      </w:r>
-      <w:proofErr w:type="spellEnd"/>
+        <w:t>Árvore Splay</w:t>
+      </w:r>
     </w:p>
     <w:p>
       <w:pPr>
@@ -2273,6 +2291,66 @@
         </w:rPr>
         <w:t xml:space="preserve"> </w:t>
       </w:r>
+      <w:r>
+        <w:rPr>
+          <w:color w:val="000000"/>
+          <w:sz w:val="28"/>
+          <w:szCs w:val="28"/>
+        </w:rPr>
+        <w:t xml:space="preserve">A Árvore Splay foi o algoritmo que obteve os melhores resultados gerais. Houve uma grande melhora em tempo de </w:t>
+      </w:r>
+      <w:r>
+        <w:rPr>
+          <w:rFonts w:hint="eastAsia"/>
+          <w:color w:val="000000"/>
+          <w:sz w:val="28"/>
+          <w:szCs w:val="28"/>
+        </w:rPr>
+        <w:t>execução</w:t>
+      </w:r>
+      <w:r>
+        <w:rPr>
+          <w:color w:val="000000"/>
+          <w:sz w:val="28"/>
+          <w:szCs w:val="28"/>
+        </w:rPr>
+        <w:t xml:space="preserve">, sendo este, o algoritmo mais rápido dentre os algoritmos testados. Quanto ao número de comparações e cópias de registro, o algoritmo obteve os melhores resultados em métricas menores que 500.000 dados. Como tais números cresceram significativamente em cada aumento de dados, o algoritmo obteve baixa </w:t>
+      </w:r>
+      <w:r>
+        <w:rPr>
+          <w:rFonts w:hint="eastAsia"/>
+          <w:color w:val="000000"/>
+          <w:sz w:val="28"/>
+          <w:szCs w:val="28"/>
+        </w:rPr>
+        <w:t>efici</w:t>
+      </w:r>
+      <w:r>
+        <w:rPr>
+          <w:rFonts w:hint="eastAsia"/>
+          <w:color w:val="000000"/>
+          <w:sz w:val="28"/>
+          <w:szCs w:val="28"/>
+        </w:rPr>
+        <w:t>ê</w:t>
+      </w:r>
+      <w:r>
+        <w:rPr>
+          <w:rFonts w:hint="eastAsia"/>
+          <w:color w:val="000000"/>
+          <w:sz w:val="28"/>
+          <w:szCs w:val="28"/>
+        </w:rPr>
+        <w:t>ncia</w:t>
+      </w:r>
+      <w:r>
+        <w:rPr>
+          <w:color w:val="000000"/>
+          <w:sz w:val="28"/>
+          <w:szCs w:val="28"/>
+        </w:rPr>
+        <w:t xml:space="preserve"> com o conjunto de 1.000.000 quando comparado aos outros métodos, obtendo o número de copias de registro mais elevados em alguns casos.</w:t>
+      </w:r>
     </w:p>
     <w:p>
       <w:pPr>
@@ -2375,9 +2453,202 @@
     </w:p>
     <w:p>
       <w:pPr>
+        <w:rPr>
+          <w:rFonts w:hint="eastAsia"/>
+          <w:b/>
+          <w:sz w:val="36"/>
+          <w:szCs w:val="36"/>
+        </w:rPr>
+      </w:pPr>
+      <w:r>
+        <w:rPr>
+          <w:b/>
+          <w:sz w:val="36"/>
+          <w:szCs w:val="36"/>
+        </w:rPr>
+        <w:lastRenderedPageBreak/>
+        <w:t>4</w:t>
+      </w:r>
+      <w:r>
+        <w:rPr>
+          <w:b/>
+          <w:sz w:val="36"/>
+          <w:szCs w:val="36"/>
+        </w:rPr>
+        <w:t xml:space="preserve"> </w:t>
+      </w:r>
+      <w:r>
+        <w:rPr>
+          <w:b/>
+          <w:sz w:val="36"/>
+          <w:szCs w:val="36"/>
+        </w:rPr>
+        <w:t>–</w:t>
+      </w:r>
+      <w:r>
+        <w:rPr>
+          <w:b/>
+          <w:sz w:val="36"/>
+          <w:szCs w:val="36"/>
+        </w:rPr>
+        <w:t xml:space="preserve"> </w:t>
+      </w:r>
+      <w:r>
+        <w:rPr>
+          <w:b/>
+          <w:sz w:val="36"/>
+          <w:szCs w:val="36"/>
+        </w:rPr>
+        <w:t>Dados Sobre o Desenvolvimento</w:t>
+      </w:r>
+    </w:p>
+    <w:p>
+      <w:pPr>
+        <w:rPr>
+          <w:rFonts w:hint="eastAsia"/>
+          <w:b/>
+          <w:sz w:val="36"/>
+          <w:szCs w:val="36"/>
+        </w:rPr>
+      </w:pPr>
+    </w:p>
+    <w:p>
+      <w:pPr>
+        <w:rPr>
+          <w:rFonts w:hint="eastAsia"/>
+          <w:b/>
+          <w:sz w:val="28"/>
+          <w:szCs w:val="28"/>
+        </w:rPr>
+      </w:pPr>
+      <w:r>
+        <w:rPr>
+          <w:b/>
+          <w:sz w:val="28"/>
+          <w:szCs w:val="28"/>
+        </w:rPr>
+        <w:t>4</w:t>
+      </w:r>
+      <w:r>
+        <w:rPr>
+          <w:b/>
+          <w:sz w:val="28"/>
+          <w:szCs w:val="28"/>
+        </w:rPr>
+        <w:t xml:space="preserve">.1 – Hardware </w:t>
+      </w:r>
+      <w:r>
+        <w:rPr>
+          <w:b/>
+          <w:sz w:val="28"/>
+          <w:szCs w:val="28"/>
+        </w:rPr>
+        <w:t xml:space="preserve">e Software </w:t>
+      </w:r>
+      <w:r>
+        <w:rPr>
+          <w:b/>
+          <w:sz w:val="28"/>
+          <w:szCs w:val="28"/>
+        </w:rPr>
+        <w:t>Utilizado</w:t>
+      </w:r>
+    </w:p>
+    <w:p>
+      <w:pPr>
+        <w:rPr>
+          <w:rFonts w:hint="eastAsia"/>
+          <w:b/>
+          <w:sz w:val="28"/>
+          <w:szCs w:val="28"/>
+        </w:rPr>
+      </w:pPr>
+      <w:r>
+        <w:rPr>
+          <w:b/>
+          <w:sz w:val="28"/>
+          <w:szCs w:val="28"/>
+        </w:rPr>
+        <w:tab/>
+      </w:r>
+    </w:p>
+    <w:p>
+      <w:pPr>
         <w:jc w:val="both"/>
         <w:rPr>
           <w:rFonts w:hint="eastAsia"/>
+          <w:sz w:val="28"/>
+          <w:szCs w:val="28"/>
+        </w:rPr>
+      </w:pPr>
+      <w:r>
+        <w:rPr>
+          <w:b/>
+          <w:sz w:val="28"/>
+          <w:szCs w:val="28"/>
+        </w:rPr>
+        <w:tab/>
+      </w:r>
+      <w:r>
+        <w:rPr>
+          <w:sz w:val="28"/>
+          <w:szCs w:val="28"/>
+        </w:rPr>
+        <w:t>O projeto</w:t>
+      </w:r>
+      <w:r>
+        <w:rPr>
+          <w:sz w:val="28"/>
+          <w:szCs w:val="28"/>
+        </w:rPr>
+        <w:t xml:space="preserve"> foi executado em um computador com Core i7 de 3.5GHz, com 16gb de memória RAM, em um sistema operacional Windows 10 Pro de 64bit`s utilizando</w:t>
+      </w:r>
+    </w:p>
+    <w:p>
+      <w:pPr>
+        <w:jc w:val="both"/>
+        <w:rPr>
+          <w:rFonts w:hint="eastAsia"/>
+          <w:sz w:val="28"/>
+          <w:szCs w:val="28"/>
+        </w:rPr>
+      </w:pPr>
+      <w:r>
+        <w:rPr>
+          <w:rFonts w:hint="eastAsia"/>
+          <w:sz w:val="28"/>
+          <w:szCs w:val="28"/>
+        </w:rPr>
+        <w:t xml:space="preserve">a IDE Visual </w:t>
+      </w:r>
+      <w:r>
+        <w:rPr>
+          <w:sz w:val="28"/>
+          <w:szCs w:val="28"/>
+        </w:rPr>
+        <w:t>Studio</w:t>
+      </w:r>
+      <w:r>
+        <w:rPr>
+          <w:rFonts w:hint="eastAsia"/>
+          <w:sz w:val="28"/>
+          <w:szCs w:val="28"/>
+        </w:rPr>
+        <w:t xml:space="preserve"> (com linguagem C++). </w:t>
+      </w:r>
+      <w:r>
+        <w:rPr>
+          <w:sz w:val="28"/>
+          <w:szCs w:val="28"/>
+        </w:rPr>
+        <w:t>Para a gestão e controle do projeto entre o grupo, a plataforma GitHub foi utilizada.</w:t>
+      </w:r>
+    </w:p>
+    <w:p>
+      <w:pPr>
+        <w:jc w:val="both"/>
+        <w:rPr>
+          <w:rFonts w:hint="eastAsia"/>
           <w:color w:val="000000"/>
           <w:sz w:val="28"/>
           <w:szCs w:val="28"/>
@@ -2386,43 +2657,191 @@
     </w:p>
     <w:p>
       <w:pPr>
+        <w:rPr>
+          <w:rFonts w:hint="eastAsia"/>
+          <w:b/>
+          <w:sz w:val="28"/>
+          <w:szCs w:val="28"/>
+        </w:rPr>
+      </w:pPr>
+      <w:r>
+        <w:rPr>
+          <w:b/>
+          <w:sz w:val="28"/>
+          <w:szCs w:val="28"/>
+        </w:rPr>
+        <w:t>4</w:t>
+      </w:r>
+      <w:r>
+        <w:rPr>
+          <w:b/>
+          <w:sz w:val="28"/>
+          <w:szCs w:val="28"/>
+        </w:rPr>
+        <w:t>.</w:t>
+      </w:r>
+      <w:r>
+        <w:rPr>
+          <w:b/>
+          <w:sz w:val="28"/>
+          <w:szCs w:val="28"/>
+        </w:rPr>
+        <w:t>2</w:t>
+      </w:r>
+      <w:r>
+        <w:rPr>
+          <w:b/>
+          <w:sz w:val="28"/>
+          <w:szCs w:val="28"/>
+        </w:rPr>
+        <w:t xml:space="preserve"> – </w:t>
+      </w:r>
+      <w:r>
+        <w:rPr>
+          <w:b/>
+          <w:sz w:val="28"/>
+          <w:szCs w:val="28"/>
+        </w:rPr>
+        <w:t>Divisão de tarefas entre o Grupo</w:t>
+      </w:r>
+    </w:p>
+    <w:p>
+      <w:pPr>
+        <w:rPr>
+          <w:rFonts w:hint="eastAsia"/>
+          <w:b/>
+          <w:sz w:val="28"/>
+          <w:szCs w:val="28"/>
+        </w:rPr>
+      </w:pPr>
+    </w:p>
+    <w:p>
+      <w:pPr>
         <w:jc w:val="both"/>
         <w:rPr>
           <w:rFonts w:hint="eastAsia"/>
-          <w:color w:val="000000"/>
-          <w:sz w:val="28"/>
-          <w:szCs w:val="28"/>
-        </w:rPr>
-      </w:pPr>
+          <w:b/>
+          <w:i/>
+          <w:sz w:val="28"/>
+          <w:szCs w:val="28"/>
+          <w:u w:val="single"/>
+        </w:rPr>
+      </w:pPr>
+      <w:r>
+        <w:rPr>
+          <w:b/>
+          <w:sz w:val="28"/>
+          <w:szCs w:val="28"/>
+        </w:rPr>
+        <w:tab/>
+      </w:r>
+      <w:r>
+        <w:rPr>
+          <w:sz w:val="28"/>
+          <w:szCs w:val="28"/>
+          <w:u w:val="single"/>
+        </w:rPr>
+        <w:t>Bruno Carvalho</w:t>
+      </w:r>
+      <w:r>
+        <w:rPr>
+          <w:sz w:val="28"/>
+          <w:szCs w:val="28"/>
+        </w:rPr>
+        <w:t xml:space="preserve">: </w:t>
+      </w:r>
+      <w:r>
+        <w:rPr>
+          <w:sz w:val="28"/>
+          <w:szCs w:val="28"/>
+        </w:rPr>
+        <w:t xml:space="preserve">Arvore Vermelho e Preta, funções gerais do main (como </w:t>
+      </w:r>
+      <w:r>
+        <w:rPr>
+          <w:rFonts w:hint="eastAsia"/>
+          <w:sz w:val="28"/>
+          <w:szCs w:val="28"/>
+        </w:rPr>
+        <w:t>criação</w:t>
+      </w:r>
+      <w:r>
+        <w:rPr>
+          <w:sz w:val="28"/>
+          <w:szCs w:val="28"/>
+        </w:rPr>
+        <w:t xml:space="preserve"> de testes de inserção, busca e remoção, bem como armazenamento de resultados em arquivos TXT). Aplicação dos testes e extração dos dados de </w:t>
+      </w:r>
+      <w:r>
+        <w:rPr>
+          <w:rFonts w:hint="eastAsia"/>
+          <w:sz w:val="28"/>
+          <w:szCs w:val="28"/>
+        </w:rPr>
+        <w:t>sa</w:t>
+      </w:r>
+      <w:r>
+        <w:rPr>
+          <w:sz w:val="28"/>
+          <w:szCs w:val="28"/>
+        </w:rPr>
+        <w:t>ída. Auxílio na produção do Relatório.</w:t>
+      </w:r>
     </w:p>
     <w:p>
       <w:pPr>
         <w:jc w:val="both"/>
         <w:rPr>
           <w:rFonts w:hint="eastAsia"/>
-          <w:color w:val="000000"/>
-          <w:sz w:val="28"/>
-          <w:szCs w:val="28"/>
-        </w:rPr>
-      </w:pPr>
+          <w:sz w:val="28"/>
+          <w:szCs w:val="28"/>
+        </w:rPr>
+      </w:pPr>
+      <w:r>
+        <w:rPr>
+          <w:sz w:val="28"/>
+          <w:szCs w:val="28"/>
+        </w:rPr>
+        <w:tab/>
+      </w:r>
     </w:p>
     <w:p>
       <w:pPr>
         <w:jc w:val="both"/>
         <w:rPr>
           <w:rFonts w:hint="eastAsia"/>
-          <w:color w:val="000000"/>
-          <w:sz w:val="28"/>
-          <w:szCs w:val="28"/>
-        </w:rPr>
-      </w:pPr>
+          <w:sz w:val="28"/>
+          <w:szCs w:val="28"/>
+        </w:rPr>
+      </w:pPr>
+      <w:r>
+        <w:rPr>
+          <w:sz w:val="28"/>
+          <w:szCs w:val="28"/>
+        </w:rPr>
+        <w:tab/>
+      </w:r>
+      <w:r>
+        <w:rPr>
+          <w:sz w:val="28"/>
+          <w:szCs w:val="28"/>
+          <w:u w:val="single"/>
+        </w:rPr>
+        <w:t xml:space="preserve">Diogo Destefano: </w:t>
+      </w:r>
+      <w:r>
+        <w:rPr>
+          <w:sz w:val="28"/>
+          <w:szCs w:val="28"/>
+        </w:rPr>
+        <w:t>Arvore B.</w:t>
+      </w:r>
     </w:p>
     <w:p>
       <w:pPr>
         <w:jc w:val="both"/>
         <w:rPr>
           <w:rFonts w:hint="eastAsia"/>
-          <w:color w:val="000000"/>
           <w:sz w:val="28"/>
           <w:szCs w:val="28"/>
         </w:rPr>
@@ -2433,18 +2852,45 @@
         <w:jc w:val="both"/>
         <w:rPr>
           <w:rFonts w:hint="eastAsia"/>
-          <w:color w:val="000000"/>
-          <w:sz w:val="28"/>
-          <w:szCs w:val="28"/>
-        </w:rPr>
-      </w:pPr>
+          <w:sz w:val="28"/>
+          <w:szCs w:val="28"/>
+        </w:rPr>
+      </w:pPr>
+      <w:r>
+        <w:rPr>
+          <w:sz w:val="28"/>
+          <w:szCs w:val="28"/>
+        </w:rPr>
+        <w:tab/>
+      </w:r>
+      <w:r>
+        <w:rPr>
+          <w:sz w:val="28"/>
+          <w:szCs w:val="28"/>
+          <w:u w:val="single"/>
+        </w:rPr>
+        <w:t>Rafael Terra</w:t>
+      </w:r>
+      <w:r>
+        <w:rPr>
+          <w:sz w:val="28"/>
+          <w:szCs w:val="28"/>
+        </w:rPr>
+        <w:t xml:space="preserve">: </w:t>
+      </w:r>
+      <w:r>
+        <w:rPr>
+          <w:sz w:val="28"/>
+          <w:szCs w:val="28"/>
+        </w:rPr>
+        <w:t>Arvore AVL</w:t>
+      </w:r>
     </w:p>
     <w:p>
       <w:pPr>
         <w:jc w:val="both"/>
         <w:rPr>
           <w:rFonts w:hint="eastAsia"/>
-          <w:color w:val="000000"/>
           <w:sz w:val="28"/>
           <w:szCs w:val="28"/>
         </w:rPr>
@@ -2455,329 +2901,24 @@
         <w:jc w:val="both"/>
         <w:rPr>
           <w:rFonts w:hint="eastAsia"/>
-          <w:color w:val="000000"/>
-          <w:sz w:val="28"/>
-          <w:szCs w:val="28"/>
-        </w:rPr>
-      </w:pPr>
-    </w:p>
-    <w:p>
-      <w:pPr>
-        <w:rPr>
-          <w:rFonts w:hint="eastAsia"/>
-          <w:color w:val="000000"/>
-          <w:sz w:val="28"/>
-          <w:szCs w:val="28"/>
-        </w:rPr>
-      </w:pPr>
-    </w:p>
-    <w:p>
-      <w:pPr>
-        <w:rPr>
-          <w:rFonts w:hint="eastAsia"/>
-          <w:b/>
-          <w:sz w:val="36"/>
-          <w:szCs w:val="36"/>
-        </w:rPr>
-      </w:pPr>
-      <w:r>
-        <w:rPr>
-          <w:b/>
-          <w:sz w:val="36"/>
-          <w:szCs w:val="36"/>
-        </w:rPr>
-        <w:t>4</w:t>
-      </w:r>
-      <w:r>
-        <w:rPr>
-          <w:b/>
-          <w:sz w:val="36"/>
-          <w:szCs w:val="36"/>
-        </w:rPr>
-        <w:t xml:space="preserve"> </w:t>
-      </w:r>
-      <w:r>
-        <w:rPr>
-          <w:b/>
-          <w:sz w:val="36"/>
-          <w:szCs w:val="36"/>
-        </w:rPr>
-        <w:t>–</w:t>
-      </w:r>
-      <w:r>
-        <w:rPr>
-          <w:b/>
-          <w:sz w:val="36"/>
-          <w:szCs w:val="36"/>
-        </w:rPr>
-        <w:t xml:space="preserve"> </w:t>
-      </w:r>
-      <w:r>
-        <w:rPr>
-          <w:b/>
-          <w:sz w:val="36"/>
-          <w:szCs w:val="36"/>
-        </w:rPr>
-        <w:t>Dados Sobre o Desenvolvimento</w:t>
-      </w:r>
-    </w:p>
-    <w:p>
-      <w:pPr>
-        <w:rPr>
-          <w:rFonts w:hint="eastAsia"/>
-          <w:b/>
-          <w:sz w:val="36"/>
-          <w:szCs w:val="36"/>
-        </w:rPr>
-      </w:pPr>
-    </w:p>
-    <w:p>
-      <w:pPr>
-        <w:rPr>
-          <w:rFonts w:hint="eastAsia"/>
-          <w:b/>
-          <w:sz w:val="28"/>
-          <w:szCs w:val="28"/>
-        </w:rPr>
-      </w:pPr>
-      <w:r>
-        <w:rPr>
-          <w:b/>
-          <w:sz w:val="28"/>
-          <w:szCs w:val="28"/>
-        </w:rPr>
-        <w:t>4</w:t>
-      </w:r>
-      <w:r>
-        <w:rPr>
-          <w:b/>
-          <w:sz w:val="28"/>
-          <w:szCs w:val="28"/>
-        </w:rPr>
-        <w:t xml:space="preserve">.1 – Hardware </w:t>
-      </w:r>
-      <w:r>
-        <w:rPr>
-          <w:b/>
-          <w:sz w:val="28"/>
-          <w:szCs w:val="28"/>
-        </w:rPr>
-        <w:t xml:space="preserve">e Software </w:t>
-      </w:r>
-      <w:r>
-        <w:rPr>
-          <w:b/>
-          <w:sz w:val="28"/>
-          <w:szCs w:val="28"/>
-        </w:rPr>
-        <w:t>Utilizado</w:t>
-      </w:r>
-    </w:p>
-    <w:p>
-      <w:pPr>
-        <w:rPr>
-          <w:rFonts w:hint="eastAsia"/>
-          <w:b/>
-          <w:sz w:val="28"/>
-          <w:szCs w:val="28"/>
-        </w:rPr>
-      </w:pPr>
-      <w:r>
-        <w:rPr>
-          <w:b/>
+          <w:sz w:val="28"/>
+          <w:szCs w:val="28"/>
+        </w:rPr>
+      </w:pPr>
+      <w:r>
+        <w:rPr>
           <w:sz w:val="28"/>
           <w:szCs w:val="28"/>
         </w:rPr>
         <w:tab/>
       </w:r>
-    </w:p>
-    <w:p>
-      <w:pPr>
-        <w:jc w:val="both"/>
-        <w:rPr>
-          <w:rFonts w:hint="eastAsia"/>
-          <w:sz w:val="28"/>
-          <w:szCs w:val="28"/>
-        </w:rPr>
-      </w:pPr>
-      <w:r>
-        <w:rPr>
-          <w:b/>
-          <w:sz w:val="28"/>
-          <w:szCs w:val="28"/>
-        </w:rPr>
-        <w:lastRenderedPageBreak/>
-        <w:tab/>
-      </w:r>
-      <w:r>
-        <w:rPr>
-          <w:sz w:val="28"/>
-          <w:szCs w:val="28"/>
-        </w:rPr>
-        <w:t>O projeto</w:t>
-      </w:r>
-      <w:r>
-        <w:rPr>
-          <w:sz w:val="28"/>
-          <w:szCs w:val="28"/>
-        </w:rPr>
-        <w:t xml:space="preserve"> foi executado em um computador com Core i7 de 3.5GHz, com 16gb de memória RAM, em um sistema operacional Windows 10 Pro de 64bit`s utilizando</w:t>
-      </w:r>
-    </w:p>
-    <w:p>
-      <w:pPr>
-        <w:jc w:val="both"/>
-        <w:rPr>
-          <w:rFonts w:hint="eastAsia"/>
-          <w:sz w:val="28"/>
-          <w:szCs w:val="28"/>
-        </w:rPr>
-      </w:pPr>
-      <w:r>
-        <w:rPr>
-          <w:rFonts w:hint="eastAsia"/>
-          <w:sz w:val="28"/>
-          <w:szCs w:val="28"/>
-        </w:rPr>
-        <w:t xml:space="preserve">a IDE Visual </w:t>
-      </w:r>
-      <w:r>
-        <w:rPr>
-          <w:sz w:val="28"/>
-          <w:szCs w:val="28"/>
-        </w:rPr>
-        <w:t>Studio</w:t>
-      </w:r>
-      <w:r>
-        <w:rPr>
-          <w:rFonts w:hint="eastAsia"/>
-          <w:sz w:val="28"/>
-          <w:szCs w:val="28"/>
-        </w:rPr>
-        <w:t xml:space="preserve"> (com linguagem C++). </w:t>
-      </w:r>
-      <w:r>
-        <w:rPr>
-          <w:sz w:val="28"/>
-          <w:szCs w:val="28"/>
-        </w:rPr>
-        <w:t xml:space="preserve">Para a gestão e controle do projeto entre o grupo, a plataforma </w:t>
-      </w:r>
-      <w:proofErr w:type="spellStart"/>
-      <w:r>
-        <w:rPr>
-          <w:sz w:val="28"/>
-          <w:szCs w:val="28"/>
-        </w:rPr>
-        <w:t>GitHub</w:t>
-      </w:r>
-      <w:proofErr w:type="spellEnd"/>
-      <w:r>
-        <w:rPr>
-          <w:sz w:val="28"/>
-          <w:szCs w:val="28"/>
-        </w:rPr>
-        <w:t xml:space="preserve"> foi utilizada.</w:t>
-      </w:r>
-    </w:p>
-    <w:p>
-      <w:pPr>
-        <w:jc w:val="both"/>
-        <w:rPr>
-          <w:rFonts w:hint="eastAsia"/>
-          <w:color w:val="000000"/>
-          <w:sz w:val="28"/>
-          <w:szCs w:val="28"/>
-        </w:rPr>
-      </w:pPr>
-    </w:p>
-    <w:p>
-      <w:pPr>
-        <w:rPr>
-          <w:rFonts w:hint="eastAsia"/>
-          <w:b/>
-          <w:sz w:val="28"/>
-          <w:szCs w:val="28"/>
-        </w:rPr>
-      </w:pPr>
-      <w:r>
-        <w:rPr>
-          <w:b/>
-          <w:sz w:val="28"/>
-          <w:szCs w:val="28"/>
-        </w:rPr>
-        <w:t>4</w:t>
-      </w:r>
-      <w:r>
-        <w:rPr>
-          <w:b/>
-          <w:sz w:val="28"/>
-          <w:szCs w:val="28"/>
-        </w:rPr>
-        <w:t>.</w:t>
-      </w:r>
-      <w:r>
-        <w:rPr>
-          <w:b/>
-          <w:sz w:val="28"/>
-          <w:szCs w:val="28"/>
-        </w:rPr>
-        <w:t>2</w:t>
-      </w:r>
-      <w:r>
-        <w:rPr>
-          <w:b/>
-          <w:sz w:val="28"/>
-          <w:szCs w:val="28"/>
-        </w:rPr>
-        <w:t xml:space="preserve"> – </w:t>
-      </w:r>
-      <w:r>
-        <w:rPr>
-          <w:b/>
-          <w:sz w:val="28"/>
-          <w:szCs w:val="28"/>
-        </w:rPr>
-        <w:t>Divisão de tarefas entre o Grupo</w:t>
-      </w:r>
-    </w:p>
-    <w:p>
-      <w:pPr>
-        <w:rPr>
-          <w:rFonts w:hint="eastAsia"/>
-          <w:b/>
-          <w:sz w:val="28"/>
-          <w:szCs w:val="28"/>
-        </w:rPr>
-      </w:pPr>
-    </w:p>
-    <w:p>
-      <w:pPr>
-        <w:jc w:val="both"/>
-        <w:rPr>
-          <w:rFonts w:hint="eastAsia"/>
-          <w:b/>
-          <w:i/>
+      <w:r>
+        <w:rPr>
           <w:sz w:val="28"/>
           <w:szCs w:val="28"/>
           <w:u w:val="single"/>
         </w:rPr>
-      </w:pPr>
-      <w:r>
-        <w:rPr>
-          <w:b/>
-          <w:sz w:val="28"/>
-          <w:szCs w:val="28"/>
-        </w:rPr>
-        <w:tab/>
-      </w:r>
-      <w:r>
-        <w:rPr>
-          <w:sz w:val="28"/>
-          <w:szCs w:val="28"/>
-          <w:u w:val="single"/>
-        </w:rPr>
-        <w:t>Bruno Carvalho</w:t>
+        <w:t>Pedro Bellotti</w:t>
       </w:r>
       <w:r>
         <w:rPr>
@@ -2791,260 +2932,7 @@
           <w:sz w:val="28"/>
           <w:szCs w:val="28"/>
         </w:rPr>
-        <w:t xml:space="preserve">Arvore Vermelho e Preta, funções gerais do </w:t>
-      </w:r>
-      <w:proofErr w:type="spellStart"/>
-      <w:r>
-        <w:rPr>
-          <w:sz w:val="28"/>
-          <w:szCs w:val="28"/>
-        </w:rPr>
-        <w:t>main</w:t>
-      </w:r>
-      <w:proofErr w:type="spellEnd"/>
-      <w:r>
-        <w:rPr>
-          <w:sz w:val="28"/>
-          <w:szCs w:val="28"/>
-        </w:rPr>
-        <w:t xml:space="preserve"> (como </w:t>
-      </w:r>
-      <w:r>
-        <w:rPr>
-          <w:rFonts w:hint="eastAsia"/>
-          <w:sz w:val="28"/>
-          <w:szCs w:val="28"/>
-        </w:rPr>
-        <w:t>criação</w:t>
-      </w:r>
-      <w:r>
-        <w:rPr>
-          <w:sz w:val="28"/>
-          <w:szCs w:val="28"/>
-        </w:rPr>
-        <w:t xml:space="preserve"> de testes de inserção, busca e remoção, bem como armazenamento de resultados em arquivos TXT). Aplicação dos testes e extração dos dados de </w:t>
-      </w:r>
-      <w:r>
-        <w:rPr>
-          <w:rFonts w:hint="eastAsia"/>
-          <w:sz w:val="28"/>
-          <w:szCs w:val="28"/>
-        </w:rPr>
-        <w:t>sa</w:t>
-      </w:r>
-      <w:r>
-        <w:rPr>
-          <w:sz w:val="28"/>
-          <w:szCs w:val="28"/>
-        </w:rPr>
-        <w:t>ída. Auxílio na produção do Relatório.</w:t>
-      </w:r>
-    </w:p>
-    <w:p>
-      <w:pPr>
-        <w:jc w:val="both"/>
-        <w:rPr>
-          <w:rFonts w:hint="eastAsia"/>
-          <w:sz w:val="28"/>
-          <w:szCs w:val="28"/>
-        </w:rPr>
-      </w:pPr>
-      <w:r>
-        <w:rPr>
-          <w:sz w:val="28"/>
-          <w:szCs w:val="28"/>
-        </w:rPr>
-        <w:tab/>
-      </w:r>
-    </w:p>
-    <w:p>
-      <w:pPr>
-        <w:jc w:val="both"/>
-        <w:rPr>
-          <w:rFonts w:hint="eastAsia"/>
-          <w:sz w:val="28"/>
-          <w:szCs w:val="28"/>
-        </w:rPr>
-      </w:pPr>
-      <w:r>
-        <w:rPr>
-          <w:sz w:val="28"/>
-          <w:szCs w:val="28"/>
-        </w:rPr>
-        <w:tab/>
-      </w:r>
-      <w:r>
-        <w:rPr>
-          <w:sz w:val="28"/>
-          <w:szCs w:val="28"/>
-          <w:u w:val="single"/>
-        </w:rPr>
-        <w:t xml:space="preserve">Diogo </w:t>
-      </w:r>
-      <w:proofErr w:type="spellStart"/>
-      <w:r>
-        <w:rPr>
-          <w:sz w:val="28"/>
-          <w:szCs w:val="28"/>
-          <w:u w:val="single"/>
-        </w:rPr>
-        <w:t>Destefano</w:t>
-      </w:r>
-      <w:proofErr w:type="spellEnd"/>
-      <w:r>
-        <w:rPr>
-          <w:sz w:val="28"/>
-          <w:szCs w:val="28"/>
-          <w:u w:val="single"/>
-        </w:rPr>
-        <w:t xml:space="preserve">: </w:t>
-      </w:r>
-      <w:r>
-        <w:rPr>
-          <w:sz w:val="28"/>
-          <w:szCs w:val="28"/>
-        </w:rPr>
-        <w:t>Arvore B.</w:t>
-      </w:r>
-    </w:p>
-    <w:p>
-      <w:pPr>
-        <w:jc w:val="both"/>
-        <w:rPr>
-          <w:rFonts w:hint="eastAsia"/>
-          <w:sz w:val="28"/>
-          <w:szCs w:val="28"/>
-        </w:rPr>
-      </w:pPr>
-    </w:p>
-    <w:p>
-      <w:pPr>
-        <w:jc w:val="both"/>
-        <w:rPr>
-          <w:rFonts w:hint="eastAsia"/>
-          <w:sz w:val="28"/>
-          <w:szCs w:val="28"/>
-        </w:rPr>
-      </w:pPr>
-      <w:r>
-        <w:rPr>
-          <w:sz w:val="28"/>
-          <w:szCs w:val="28"/>
-        </w:rPr>
-        <w:tab/>
-      </w:r>
-      <w:r>
-        <w:rPr>
-          <w:sz w:val="28"/>
-          <w:szCs w:val="28"/>
-          <w:u w:val="single"/>
-        </w:rPr>
-        <w:t>Rafael Terra</w:t>
-      </w:r>
-      <w:r>
-        <w:rPr>
-          <w:sz w:val="28"/>
-          <w:szCs w:val="28"/>
-        </w:rPr>
-        <w:t xml:space="preserve">: </w:t>
-      </w:r>
-      <w:r>
-        <w:rPr>
-          <w:sz w:val="28"/>
-          <w:szCs w:val="28"/>
-        </w:rPr>
-        <w:t>Arvore AVL</w:t>
-      </w:r>
-    </w:p>
-    <w:p>
-      <w:pPr>
-        <w:jc w:val="both"/>
-        <w:rPr>
-          <w:rFonts w:hint="eastAsia"/>
-          <w:sz w:val="28"/>
-          <w:szCs w:val="28"/>
-        </w:rPr>
-      </w:pPr>
-    </w:p>
-    <w:p>
-      <w:pPr>
-        <w:jc w:val="both"/>
-        <w:rPr>
-          <w:rFonts w:hint="eastAsia"/>
-          <w:sz w:val="28"/>
-          <w:szCs w:val="28"/>
-        </w:rPr>
-      </w:pPr>
-      <w:r>
-        <w:rPr>
-          <w:sz w:val="28"/>
-          <w:szCs w:val="28"/>
-        </w:rPr>
-        <w:tab/>
-      </w:r>
-      <w:r>
-        <w:rPr>
-          <w:sz w:val="28"/>
-          <w:szCs w:val="28"/>
-          <w:u w:val="single"/>
-        </w:rPr>
-        <w:t xml:space="preserve">Pedro </w:t>
-      </w:r>
-      <w:proofErr w:type="spellStart"/>
-      <w:r>
-        <w:rPr>
-          <w:sz w:val="28"/>
-          <w:szCs w:val="28"/>
-          <w:u w:val="single"/>
-        </w:rPr>
-        <w:t>Bellotti</w:t>
-      </w:r>
-      <w:proofErr w:type="spellEnd"/>
-      <w:r>
-        <w:rPr>
-          <w:sz w:val="28"/>
-          <w:szCs w:val="28"/>
-        </w:rPr>
-        <w:t xml:space="preserve">: </w:t>
-      </w:r>
-      <w:r>
-        <w:rPr>
-          <w:sz w:val="28"/>
-          <w:szCs w:val="28"/>
-        </w:rPr>
-        <w:t xml:space="preserve">Adaptações de Funções do </w:t>
-      </w:r>
-      <w:proofErr w:type="spellStart"/>
-      <w:r>
-        <w:rPr>
-          <w:sz w:val="28"/>
-          <w:szCs w:val="28"/>
-        </w:rPr>
-        <w:t>Main</w:t>
-      </w:r>
-      <w:proofErr w:type="spellEnd"/>
-      <w:r>
-        <w:rPr>
-          <w:sz w:val="28"/>
-          <w:szCs w:val="28"/>
-        </w:rPr>
-        <w:t xml:space="preserve">, Árvore </w:t>
-      </w:r>
-      <w:proofErr w:type="spellStart"/>
-      <w:r>
-        <w:rPr>
-          <w:sz w:val="28"/>
-          <w:szCs w:val="28"/>
-        </w:rPr>
-        <w:t>Splay</w:t>
-      </w:r>
-      <w:proofErr w:type="spellEnd"/>
-      <w:r>
-        <w:rPr>
-          <w:sz w:val="28"/>
-          <w:szCs w:val="28"/>
-        </w:rPr>
-        <w:t xml:space="preserve">, criação de Tabelas e </w:t>
+        <w:t xml:space="preserve">Adaptações de Funções do Main, Árvore Splay, criação de Tabelas e </w:t>
       </w:r>
       <w:r>
         <w:rPr>

</xml_diff>